<commit_message>
Neu ToDo Liste eingefügt
</commit_message>
<xml_diff>
--- a/Dokumentation.docx
+++ b/Dokumentation.docx
@@ -86,7 +86,7 @@
         <mc:AlternateContent>
           <mc:Choice Requires="wps">
             <w:drawing>
-              <wp:anchor distT="0" distB="0" distL="114300" distR="114300" simplePos="0" relativeHeight="251659264" behindDoc="0" locked="0" layoutInCell="1" allowOverlap="1" wp14:anchorId="2D8C05CA" wp14:editId="6FC6EECC">
+              <wp:anchor distT="0" distB="0" distL="114300" distR="114300" simplePos="0" relativeHeight="251658240" behindDoc="0" locked="0" layoutInCell="1" allowOverlap="1" wp14:anchorId="2D8C05CA" wp14:editId="31986988">
                 <wp:simplePos x="0" y="0"/>
                 <wp:positionH relativeFrom="column">
                   <wp:posOffset>-128270</wp:posOffset>
@@ -143,7 +143,7 @@
           </mc:Choice>
           <mc:Fallback>
             <w:pict>
-              <v:line w14:anchorId="28F68163" id="Gerader Verbinder 1" o:spid="_x0000_s1026" style="position:absolute;z-index:251659264;visibility:visible;mso-wrap-style:square;mso-width-percent:0;mso-wrap-distance-left:9pt;mso-wrap-distance-top:0;mso-wrap-distance-right:9pt;mso-wrap-distance-bottom:0;mso-position-horizontal:absolute;mso-position-horizontal-relative:text;mso-position-vertical:absolute;mso-position-vertical-relative:text;mso-width-percent:0;mso-width-relative:margin" from="-10.1pt,19.95pt" to="466.1pt,19.95pt" o:gfxdata="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" strokecolor="black [3213]" strokeweight="2.25pt">
+              <v:line w14:anchorId="6DE84E5D" id="Gerader Verbinder 1" o:spid="_x0000_s1026" style="position:absolute;z-index:251658240;visibility:visible;mso-wrap-style:square;mso-width-percent:0;mso-wrap-distance-left:9pt;mso-wrap-distance-top:0;mso-wrap-distance-right:9pt;mso-wrap-distance-bottom:0;mso-position-horizontal:absolute;mso-position-horizontal-relative:text;mso-position-vertical:absolute;mso-position-vertical-relative:text;mso-width-percent:0;mso-width-relative:margin" from="-10.1pt,19.95pt" to="466.1pt,19.95pt" o:gfxdata="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" strokecolor="black [3213]" strokeweight="2.25pt">
                 <v:stroke joinstyle="miter"/>
               </v:line>
             </w:pict>
@@ -160,71 +160,682 @@
         <w:t>Zeitplan</w:t>
       </w:r>
     </w:p>
+    <w:p>
+      <w:r>
+        <w:t>mit grobem Angaben zu den gemachten Schritten</w:t>
+      </w:r>
+    </w:p>
+    <w:p/>
+    <w:p>
+      <w:r>
+        <w:t>Start am 1</w:t>
+      </w:r>
+      <w:r>
+        <w:t>6</w:t>
+      </w:r>
+      <w:r>
+        <w:t>.01.2020</w:t>
+      </w:r>
+    </w:p>
+    <w:p/>
+    <w:p>
+      <w:r>
+        <w:t>08</w:t>
+      </w:r>
+      <w:r>
+        <w:t>.01.2020</w:t>
+      </w:r>
+    </w:p>
+    <w:p>
+      <w:r>
+        <w:t>Arbeit von 18:22</w:t>
+      </w:r>
+    </w:p>
+    <w:p>
+      <w:r>
+        <w:t>1</w:t>
+      </w:r>
+      <w:r>
+        <w:t>8</w:t>
+      </w:r>
+      <w:r>
+        <w:t>:2</w:t>
+      </w:r>
+      <w:r>
+        <w:t>3</w:t>
+      </w:r>
+      <w:r>
+        <w:tab/>
+        <w:t xml:space="preserve">Mit </w:t>
+      </w:r>
+      <w:proofErr w:type="spellStart"/>
+      <w:r>
+        <w:t>AdobeXD</w:t>
+      </w:r>
+      <w:proofErr w:type="spellEnd"/>
+      <w:r>
+        <w:t xml:space="preserve"> erstes Design</w:t>
+      </w:r>
+    </w:p>
+    <w:p>
+      <w:r>
+        <w:t>21:57</w:t>
+      </w:r>
+      <w:r>
+        <w:tab/>
+      </w:r>
+      <w:proofErr w:type="spellStart"/>
+      <w:r>
+        <w:t>AdobeXD</w:t>
+      </w:r>
+      <w:proofErr w:type="spellEnd"/>
+      <w:r>
+        <w:t xml:space="preserve"> design fertig</w:t>
+      </w:r>
+    </w:p>
+    <w:p>
+      <w:r>
+        <w:t>Bis 22:00</w:t>
+      </w:r>
+    </w:p>
+    <w:p/>
+    <w:p>
+      <w:r>
+        <w:t>1</w:t>
+      </w:r>
+      <w:r>
+        <w:t>0</w:t>
+      </w:r>
+      <w:r>
+        <w:t>.01.2020</w:t>
+      </w:r>
+    </w:p>
+    <w:p>
+      <w:r>
+        <w:t>Arbeit von 17:22</w:t>
+      </w:r>
+    </w:p>
+    <w:p>
+      <w:r>
+        <w:t>17:26</w:t>
+      </w:r>
+      <w:r>
+        <w:tab/>
+        <w:t>Index.html erstell</w:t>
+      </w:r>
+      <w:r>
+        <w:t>t</w:t>
+      </w:r>
+      <w:r>
+        <w:t xml:space="preserve"> und bearbeitet</w:t>
+      </w:r>
+    </w:p>
+    <w:p>
+      <w:r>
+        <w:t>17:30</w:t>
+      </w:r>
+      <w:r>
+        <w:tab/>
+        <w:t>stylesheet_index.css erstellt</w:t>
+      </w:r>
+      <w:r>
+        <w:t xml:space="preserve"> </w:t>
+      </w:r>
+      <w:r>
+        <w:t>und bearbeitet</w:t>
+      </w:r>
+    </w:p>
+    <w:p>
+      <w:r>
+        <w:t>1</w:t>
+      </w:r>
+      <w:r>
+        <w:t>9</w:t>
+      </w:r>
+      <w:r>
+        <w:t>:</w:t>
+      </w:r>
+      <w:r>
+        <w:t>28</w:t>
+      </w:r>
+      <w:r>
+        <w:tab/>
+        <w:t>stylesheet_standard</w:t>
+      </w:r>
+      <w:r>
+        <w:t>.cc</w:t>
+      </w:r>
+      <w:r>
+        <w:t xml:space="preserve"> erstellt </w:t>
+      </w:r>
+      <w:r>
+        <w:t>aber nicht mehr bearbeitet</w:t>
+      </w:r>
+    </w:p>
+    <w:p>
+      <w:r>
+        <w:t>19:25</w:t>
+      </w:r>
+      <w:r>
+        <w:tab/>
+        <w:t xml:space="preserve">training.html erstellt </w:t>
+      </w:r>
+      <w:r>
+        <w:t>aber nicht mehr bearbeitet</w:t>
+      </w:r>
+    </w:p>
+    <w:p>
+      <w:r>
+        <w:t>bis 19:33</w:t>
+      </w:r>
+    </w:p>
+    <w:p/>
+    <w:p>
+      <w:r>
+        <w:t>11.01.2020</w:t>
+      </w:r>
+    </w:p>
+    <w:p>
+      <w:r>
+        <w:t>Arbeit von 18:10</w:t>
+      </w:r>
+    </w:p>
+    <w:p>
+      <w:r>
+        <w:t>18:12</w:t>
+      </w:r>
+      <w:r>
+        <w:tab/>
+        <w:t>weiter bei Index.html</w:t>
+      </w:r>
+    </w:p>
+    <w:p>
+      <w:r>
+        <w:t>18:12</w:t>
+      </w:r>
+      <w:r>
+        <w:tab/>
+        <w:t>weiter bei training.html</w:t>
+      </w:r>
+    </w:p>
+    <w:p>
+      <w:r>
+        <w:t>21:12</w:t>
+      </w:r>
+      <w:r>
+        <w:tab/>
+        <w:t>Index.html vorerst fertig</w:t>
+      </w:r>
+    </w:p>
+    <w:p>
+      <w:r>
+        <w:t>21</w:t>
+      </w:r>
+      <w:r>
+        <w:t>:</w:t>
+      </w:r>
+      <w:r>
+        <w:t>45</w:t>
+      </w:r>
+      <w:r>
+        <w:tab/>
+        <w:t>training.html fertig</w:t>
+      </w:r>
+    </w:p>
+    <w:p>
+      <w:r>
+        <w:t>Bis 21:51</w:t>
+      </w:r>
+    </w:p>
+    <w:p/>
+    <w:p>
+      <w:r>
+        <w:t>12.01.2020</w:t>
+      </w:r>
+    </w:p>
+    <w:p>
+      <w:r>
+        <w:t>Arbeit von 9:15</w:t>
+      </w:r>
+    </w:p>
+    <w:p>
+      <w:r>
+        <w:t>9:18</w:t>
+      </w:r>
+      <w:r>
+        <w:tab/>
+        <w:t>login.html erstellt</w:t>
+      </w:r>
+    </w:p>
+    <w:p>
+      <w:r>
+        <w:t>10:14</w:t>
+      </w:r>
+      <w:r>
+        <w:tab/>
+        <w:t>login.html fertig</w:t>
+      </w:r>
+    </w:p>
+    <w:p>
+      <w:r>
+        <w:t>10:19</w:t>
+      </w:r>
+      <w:r>
+        <w:tab/>
+        <w:t>registration.html erstellt</w:t>
+      </w:r>
+    </w:p>
+    <w:p>
+      <w:r>
+        <w:t>14:06</w:t>
+      </w:r>
+      <w:r>
+        <w:tab/>
+      </w:r>
+      <w:r>
+        <w:t>registration.html</w:t>
+      </w:r>
+      <w:r>
+        <w:t xml:space="preserve"> fertig</w:t>
+      </w:r>
+    </w:p>
+    <w:p>
+      <w:r>
+        <w:t>Bis 14:17</w:t>
+      </w:r>
+    </w:p>
+    <w:p/>
+    <w:p>
+      <w:r>
+        <w:t>13.01.2020</w:t>
+      </w:r>
+    </w:p>
+    <w:p>
+      <w:r>
+        <w:lastRenderedPageBreak/>
+        <w:t xml:space="preserve">Arbeit von </w:t>
+      </w:r>
+      <w:r>
+        <w:t>18:13</w:t>
+      </w:r>
+    </w:p>
+    <w:p>
+      <w:r>
+        <w:t>18:</w:t>
+      </w:r>
+      <w:r>
+        <w:t>14</w:t>
+      </w:r>
+      <w:r>
+        <w:tab/>
+        <w:t>training_1_selection.html erstellt</w:t>
+      </w:r>
+    </w:p>
+    <w:p>
+      <w:r>
+        <w:t>2</w:t>
+      </w:r>
+      <w:r>
+        <w:t>2</w:t>
+      </w:r>
+      <w:r>
+        <w:t>:</w:t>
+      </w:r>
+      <w:r>
+        <w:t>01</w:t>
+      </w:r>
+      <w:r>
+        <w:tab/>
+        <w:t>training_1_selection.html fertig</w:t>
+      </w:r>
+    </w:p>
+    <w:p>
+      <w:r>
+        <w:t xml:space="preserve">Bis </w:t>
+      </w:r>
+      <w:r>
+        <w:t>22:02</w:t>
+      </w:r>
+    </w:p>
+    <w:p/>
+    <w:p>
+      <w:r>
+        <w:t>1</w:t>
+      </w:r>
+      <w:r>
+        <w:t>4</w:t>
+      </w:r>
+      <w:r>
+        <w:t>.01.2020</w:t>
+      </w:r>
+    </w:p>
+    <w:p>
+      <w:r>
+        <w:t>Arbeit von 15:45</w:t>
+      </w:r>
+    </w:p>
+    <w:p>
+      <w:r>
+        <w:t>19:29</w:t>
+      </w:r>
+      <w:r>
+        <w:tab/>
+      </w:r>
+      <w:proofErr w:type="spellStart"/>
+      <w:r>
+        <w:t>manifest.json</w:t>
+      </w:r>
+      <w:proofErr w:type="spellEnd"/>
+      <w:r>
+        <w:t xml:space="preserve"> erstellt</w:t>
+      </w:r>
+    </w:p>
+    <w:p>
+      <w:r>
+        <w:t>19:30</w:t>
+      </w:r>
+      <w:r>
+        <w:tab/>
+      </w:r>
+      <w:proofErr w:type="spellStart"/>
+      <w:r>
+        <w:t>manifest.json</w:t>
+      </w:r>
+      <w:proofErr w:type="spellEnd"/>
+      <w:r>
+        <w:t xml:space="preserve"> fertig</w:t>
+      </w:r>
+    </w:p>
+    <w:p>
+      <w:r>
+        <w:t>19:35</w:t>
+      </w:r>
+      <w:r>
+        <w:tab/>
+        <w:t>service_worker.js erstellt</w:t>
+      </w:r>
+    </w:p>
+    <w:p>
+      <w:r>
+        <w:t>20:04</w:t>
+      </w:r>
+      <w:r>
+        <w:tab/>
+        <w:t>reg.js erstellt</w:t>
+      </w:r>
+    </w:p>
+    <w:p>
+      <w:r>
+        <w:t>Bis 21:32</w:t>
+      </w:r>
+    </w:p>
+    <w:p/>
+    <w:p>
+      <w:r>
+        <w:t>15.01.2020</w:t>
+      </w:r>
+    </w:p>
+    <w:p>
+      <w:r>
+        <w:t>Arbeit von 16:30</w:t>
+      </w:r>
+    </w:p>
+    <w:p>
+      <w:r>
+        <w:t>16:31</w:t>
+      </w:r>
+      <w:r>
+        <w:tab/>
+        <w:t xml:space="preserve">weiter bei </w:t>
+      </w:r>
+      <w:r>
+        <w:t>service_worker.js</w:t>
+      </w:r>
+    </w:p>
+    <w:p>
+      <w:r>
+        <w:t>16:33</w:t>
+      </w:r>
+      <w:r>
+        <w:tab/>
+        <w:t>weiter bei reg.js</w:t>
+      </w:r>
+    </w:p>
+    <w:p>
+      <w:r>
+        <w:t>19:51</w:t>
+      </w:r>
+      <w:r>
+        <w:tab/>
+        <w:t>reg.js fertig</w:t>
+      </w:r>
+    </w:p>
+    <w:p>
+      <w:r>
+        <w:t>Bis 20:30</w:t>
+      </w:r>
+    </w:p>
+    <w:p/>
+    <w:p>
+      <w:r>
+        <w:t>16.01.2020</w:t>
+      </w:r>
+    </w:p>
+    <w:p>
+      <w:r>
+        <w:t>Arbeit von 18:21</w:t>
+      </w:r>
+    </w:p>
+    <w:p>
+      <w:r>
+        <w:t>18:42</w:t>
+      </w:r>
+      <w:r>
+        <w:tab/>
+      </w:r>
+      <w:r>
+        <w:t>weiter bei service_worker.js</w:t>
+      </w:r>
+    </w:p>
+    <w:p>
+      <w:r>
+        <w:t>19:48</w:t>
+      </w:r>
+      <w:r>
+        <w:tab/>
+        <w:t>service_worker.js fertig</w:t>
+      </w:r>
+    </w:p>
+    <w:p>
+      <w:r>
+        <w:t>19:56</w:t>
+      </w:r>
+      <w:r>
+        <w:tab/>
+        <w:t>notavaible.html erstellt</w:t>
+      </w:r>
+    </w:p>
+    <w:p>
+      <w:r>
+        <w:t>20:27</w:t>
+      </w:r>
+      <w:r>
+        <w:tab/>
+      </w:r>
+      <w:r>
+        <w:t>notavaible.html</w:t>
+      </w:r>
+      <w:r>
+        <w:t xml:space="preserve"> fertig</w:t>
+      </w:r>
+    </w:p>
+    <w:p>
+      <w:r>
+        <w:t>Bis 20:29</w:t>
+      </w:r>
+    </w:p>
+    <w:p/>
+    <w:p>
+      <w:r>
+        <w:t>17.01.2020</w:t>
+      </w:r>
+    </w:p>
+    <w:p>
+      <w:r>
+        <w:t>Arbeit von 15:11</w:t>
+      </w:r>
+    </w:p>
+    <w:p>
+      <w:r>
+        <w:rPr>
+          <w:noProof/>
+        </w:rPr>
+        <w:drawing>
+          <wp:anchor distT="0" distB="0" distL="114300" distR="114300" simplePos="0" relativeHeight="251669504" behindDoc="1" locked="0" layoutInCell="1" allowOverlap="1" wp14:anchorId="3968A00F" wp14:editId="135C8B6D">
+            <wp:simplePos x="0" y="0"/>
+            <wp:positionH relativeFrom="margin">
+              <wp:posOffset>4729480</wp:posOffset>
+            </wp:positionH>
+            <wp:positionV relativeFrom="paragraph">
+              <wp:posOffset>6350</wp:posOffset>
+            </wp:positionV>
+            <wp:extent cx="1666875" cy="1149985"/>
+            <wp:effectExtent l="0" t="0" r="9525" b="0"/>
+            <wp:wrapTight wrapText="bothSides">
+              <wp:wrapPolygon edited="0">
+                <wp:start x="0" y="0"/>
+                <wp:lineTo x="0" y="21111"/>
+                <wp:lineTo x="21477" y="21111"/>
+                <wp:lineTo x="21477" y="0"/>
+                <wp:lineTo x="0" y="0"/>
+              </wp:wrapPolygon>
+            </wp:wrapTight>
+            <wp:docPr id="9" name="Grafik 9"/>
+            <wp:cNvGraphicFramePr>
+              <a:graphicFrameLocks xmlns:a="http://schemas.openxmlformats.org/drawingml/2006/main" noChangeAspect="1"/>
+            </wp:cNvGraphicFramePr>
+            <a:graphic xmlns:a="http://schemas.openxmlformats.org/drawingml/2006/main">
+              <a:graphicData uri="http://schemas.openxmlformats.org/drawingml/2006/picture">
+                <pic:pic xmlns:pic="http://schemas.openxmlformats.org/drawingml/2006/picture">
+                  <pic:nvPicPr>
+                    <pic:cNvPr id="1" name=""/>
+                    <pic:cNvPicPr/>
+                  </pic:nvPicPr>
+                  <pic:blipFill>
+                    <a:blip r:embed="rId6" cstate="print">
+                      <a:extLst>
+                        <a:ext uri="{28A0092B-C50C-407E-A947-70E740481C1C}">
+                          <a14:useLocalDpi xmlns:a14="http://schemas.microsoft.com/office/drawing/2010/main" val="0"/>
+                        </a:ext>
+                      </a:extLst>
+                    </a:blip>
+                    <a:stretch>
+                      <a:fillRect/>
+                    </a:stretch>
+                  </pic:blipFill>
+                  <pic:spPr>
+                    <a:xfrm>
+                      <a:off x="0" y="0"/>
+                      <a:ext cx="1666875" cy="1149985"/>
+                    </a:xfrm>
+                    <a:prstGeom prst="rect">
+                      <a:avLst/>
+                    </a:prstGeom>
+                  </pic:spPr>
+                </pic:pic>
+              </a:graphicData>
+            </a:graphic>
+            <wp14:sizeRelH relativeFrom="margin">
+              <wp14:pctWidth>0</wp14:pctWidth>
+            </wp14:sizeRelH>
+            <wp14:sizeRelV relativeFrom="margin">
+              <wp14:pctHeight>0</wp14:pctHeight>
+            </wp14:sizeRelV>
+          </wp:anchor>
+        </w:drawing>
+      </w:r>
+      <w:r>
+        <w:t>16:54</w:t>
+      </w:r>
+      <w:r>
+        <w:tab/>
+      </w:r>
+      <w:proofErr w:type="spellStart"/>
+      <w:r>
+        <w:t>manifest.json</w:t>
+      </w:r>
+      <w:proofErr w:type="spellEnd"/>
+      <w:r>
+        <w:t xml:space="preserve"> und reg.js in </w:t>
+      </w:r>
+      <w:proofErr w:type="spellStart"/>
+      <w:r>
+        <w:t>dateien</w:t>
+      </w:r>
+      <w:proofErr w:type="spellEnd"/>
+      <w:r>
+        <w:t xml:space="preserve"> einbinden</w:t>
+      </w:r>
+    </w:p>
+    <w:p>
+      <w:r>
+        <w:t>16:59</w:t>
+      </w:r>
+      <w:r>
+        <w:tab/>
+        <w:t>Websites soweit wie möglich verlinken</w:t>
+      </w:r>
+    </w:p>
+    <w:p>
+      <w:r>
+        <w:t>17:12</w:t>
+      </w:r>
+      <w:r>
+        <w:tab/>
+      </w:r>
+      <w:proofErr w:type="spellStart"/>
+      <w:r>
+        <w:t>Leaflet</w:t>
+      </w:r>
+      <w:proofErr w:type="spellEnd"/>
+      <w:r>
+        <w:t xml:space="preserve"> und Open Street Maps einbinden</w:t>
+      </w:r>
+    </w:p>
+    <w:p>
+      <w:r>
+        <w:t>17:54</w:t>
+      </w:r>
+      <w:r>
+        <w:tab/>
+        <w:t xml:space="preserve">Webseite mit </w:t>
+      </w:r>
+      <w:r>
+        <w:t>der Funktion Audits getestet und ein wenig überarbeitet</w:t>
+      </w:r>
+      <w:r>
+        <w:t xml:space="preserve"> </w:t>
+      </w:r>
+      <w:r>
+        <w:sym w:font="Wingdings" w:char="F0E0"/>
+      </w:r>
+    </w:p>
+    <w:p>
+      <w:r>
+        <w:t xml:space="preserve">Bis </w:t>
+      </w:r>
+      <w:r>
+        <w:t>18:00</w:t>
+      </w:r>
+    </w:p>
     <w:p/>
     <w:p/>
-    <w:p>
-      <w:r>
-        <w:t>Start am 13.01.2020</w:t>
-      </w:r>
-    </w:p>
-    <w:p/>
-    <w:p>
-      <w:r>
-        <w:t>13.01.2020</w:t>
-      </w:r>
-    </w:p>
-    <w:p>
-      <w:r>
-        <w:t>17:01</w:t>
-      </w:r>
-      <w:r>
-        <w:tab/>
-        <w:t>Index.html erstellt</w:t>
-      </w:r>
-    </w:p>
-    <w:p>
-      <w:r>
-        <w:t>17:10</w:t>
-      </w:r>
-      <w:r>
-        <w:tab/>
-      </w:r>
-      <w:proofErr w:type="spellStart"/>
-      <w:r>
-        <w:t>stylesheet_standard</w:t>
-      </w:r>
-      <w:proofErr w:type="spellEnd"/>
-      <w:r>
-        <w:t xml:space="preserve"> erstellt</w:t>
-      </w:r>
-    </w:p>
-    <w:p>
-      <w:r>
-        <w:t>17</w:t>
-      </w:r>
-      <w:r>
-        <w:t>:</w:t>
-      </w:r>
-      <w:r>
-        <w:t>55</w:t>
-      </w:r>
-      <w:r>
-        <w:tab/>
-      </w:r>
-      <w:proofErr w:type="spellStart"/>
-      <w:r>
-        <w:t>stylesheet_index</w:t>
-      </w:r>
-      <w:proofErr w:type="spellEnd"/>
-      <w:r>
-        <w:t xml:space="preserve"> erstellt</w:t>
-      </w:r>
-      <w:r>
-        <w:tab/>
-      </w:r>
-    </w:p>
     <w:p/>
     <w:p/>
+    <w:p>
+      <w:bookmarkStart w:id="0" w:name="_GoBack"/>
+      <w:bookmarkEnd w:id="0"/>
+    </w:p>
     <w:p>
       <w:pPr>
         <w:rPr>
@@ -245,7 +856,7 @@
         <mc:AlternateContent>
           <mc:Choice Requires="wps">
             <w:drawing>
-              <wp:anchor distT="0" distB="0" distL="114300" distR="114300" simplePos="0" relativeHeight="251661312" behindDoc="0" locked="0" layoutInCell="1" allowOverlap="1" wp14:anchorId="208353FF" wp14:editId="693A3381">
+              <wp:anchor distT="0" distB="0" distL="114300" distR="114300" simplePos="0" relativeHeight="251660288" behindDoc="0" locked="0" layoutInCell="1" allowOverlap="1" wp14:anchorId="208353FF" wp14:editId="27F493F4">
                 <wp:simplePos x="0" y="0"/>
                 <wp:positionH relativeFrom="column">
                   <wp:posOffset>-128270</wp:posOffset>
@@ -302,7 +913,7 @@
           </mc:Choice>
           <mc:Fallback>
             <w:pict>
-              <v:line w14:anchorId="4F20713A" id="Gerader Verbinder 2" o:spid="_x0000_s1026" style="position:absolute;z-index:251661312;visibility:visible;mso-wrap-style:square;mso-width-percent:0;mso-wrap-distance-left:9pt;mso-wrap-distance-top:0;mso-wrap-distance-right:9pt;mso-wrap-distance-bottom:0;mso-position-horizontal:absolute;mso-position-horizontal-relative:text;mso-position-vertical:absolute;mso-position-vertical-relative:text;mso-width-percent:0;mso-width-relative:margin" from="-10.1pt,19.95pt" to="466.1pt,19.95pt" o:gfxdata="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" strokecolor="black [3213]" strokeweight="2.25pt">
+              <v:line w14:anchorId="16F8878F" id="Gerader Verbinder 2" o:spid="_x0000_s1026" style="position:absolute;z-index:251660288;visibility:visible;mso-wrap-style:square;mso-width-percent:0;mso-wrap-distance-left:9pt;mso-wrap-distance-top:0;mso-wrap-distance-right:9pt;mso-wrap-distance-bottom:0;mso-position-horizontal:absolute;mso-position-horizontal-relative:text;mso-position-vertical:absolute;mso-position-vertical-relative:text;mso-width-percent:0;mso-width-relative:margin" from="-10.1pt,19.95pt" to="466.1pt,19.95pt" o:gfxdata="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" strokecolor="black [3213]" strokeweight="2.25pt">
                 <v:stroke joinstyle="miter"/>
               </v:line>
             </w:pict>
@@ -318,6 +929,15 @@
         </w:rPr>
         <w:t>Dokumentation</w:t>
       </w:r>
+      <w:r>
+        <w:rPr>
+          <w:b/>
+          <w:bCs/>
+          <w:sz w:val="32"/>
+          <w:szCs w:val="32"/>
+        </w:rPr>
+        <w:t xml:space="preserve"> Webseite</w:t>
+      </w:r>
     </w:p>
     <w:p/>
     <w:p>
@@ -329,15 +949,28 @@
         </w:numPr>
       </w:pPr>
       <w:r>
-        <w:t>Grunddesign erstellen</w:t>
-      </w:r>
+        <w:t xml:space="preserve">Erstes Design mit </w:t>
+      </w:r>
+      <w:proofErr w:type="spellStart"/>
+      <w:r>
+        <w:t>AdobeXD</w:t>
+      </w:r>
+      <w:proofErr w:type="spellEnd"/>
     </w:p>
     <w:p>
       <w:pPr>
         <w:pStyle w:val="Listenabsatz"/>
       </w:pPr>
       <w:r>
-        <w:t>Als erstes habe ich einen Grundaufbau für alle Websites erstellt welches für jede Site kopiert werden kann und dann individuell weiterbearbeitet werden kann.</w:t>
+        <w:t xml:space="preserve">Ich habe mit </w:t>
+      </w:r>
+      <w:proofErr w:type="spellStart"/>
+      <w:r>
+        <w:t>AdobeXD</w:t>
+      </w:r>
+      <w:proofErr w:type="spellEnd"/>
+      <w:r>
+        <w:t xml:space="preserve"> ein grobes Grunddesign von allen Websites erstellt an dem man sich später Orientieren kann, was einfacher machen soll strukturiert vor zu gehen.</w:t>
       </w:r>
     </w:p>
     <w:p>
@@ -345,23 +978,10 @@
         <w:pStyle w:val="Listenabsatz"/>
       </w:pPr>
       <w:r>
-        <w:t xml:space="preserve">Zur Gestaltung habe ich noch ein CSS </w:t>
-      </w:r>
-      <w:proofErr w:type="spellStart"/>
-      <w:r>
-        <w:t>sheet</w:t>
-      </w:r>
-      <w:proofErr w:type="spellEnd"/>
-      <w:r>
-        <w:t xml:space="preserve"> mit dem Namen </w:t>
-      </w:r>
-      <w:proofErr w:type="spellStart"/>
-      <w:r>
-        <w:t>stylesheet_standard</w:t>
-      </w:r>
-      <w:proofErr w:type="spellEnd"/>
-      <w:r>
-        <w:t xml:space="preserve"> erstellt.</w:t>
+        <w:t>Es soll wiegesagt nur als grobe Orientierung dienen und nicht als strikte Vorgabe</w:t>
+      </w:r>
+      <w:r>
+        <w:t>, was bedeutet das sich einige Websites später doch sichtlich von der Vorgabe unterscheiden können.</w:t>
       </w:r>
     </w:p>
     <w:p>
@@ -373,6 +993,57 @@
         </w:numPr>
       </w:pPr>
       <w:r>
+        <w:lastRenderedPageBreak/>
+        <w:t>Grunddesign</w:t>
+      </w:r>
+      <w:r>
+        <w:t>*</w:t>
+      </w:r>
+      <w:r>
+        <w:t xml:space="preserve"> erstellen</w:t>
+      </w:r>
+    </w:p>
+    <w:p>
+      <w:pPr>
+        <w:pStyle w:val="Listenabsatz"/>
+      </w:pPr>
+      <w:r>
+        <w:t>Als erstes habe ich einen Grundaufbau für alle Websites erstellt welches für jede Site kopiert werden kann und dann individuell weiterbearbeitet werden kann.</w:t>
+      </w:r>
+    </w:p>
+    <w:p>
+      <w:pPr>
+        <w:pStyle w:val="Listenabsatz"/>
+      </w:pPr>
+      <w:r>
+        <w:t xml:space="preserve">Zur Gestaltung habe ich noch ein CSS </w:t>
+      </w:r>
+      <w:proofErr w:type="spellStart"/>
+      <w:r>
+        <w:t>sheet</w:t>
+      </w:r>
+      <w:proofErr w:type="spellEnd"/>
+      <w:r>
+        <w:t xml:space="preserve"> mit dem Namen </w:t>
+      </w:r>
+      <w:proofErr w:type="spellStart"/>
+      <w:r>
+        <w:t>stylesheet_standard</w:t>
+      </w:r>
+      <w:proofErr w:type="spellEnd"/>
+      <w:r>
+        <w:t xml:space="preserve"> erstellt.</w:t>
+      </w:r>
+    </w:p>
+    <w:p>
+      <w:pPr>
+        <w:pStyle w:val="Listenabsatz"/>
+        <w:numPr>
+          <w:ilvl w:val="0"/>
+          <w:numId w:val="2"/>
+        </w:numPr>
+      </w:pPr>
+      <w:r>
         <w:t>Index.html erstellen</w:t>
       </w:r>
     </w:p>
@@ -380,13 +1051,452 @@
       <w:pPr>
         <w:pStyle w:val="Listenabsatz"/>
       </w:pPr>
-      <w:bookmarkStart w:id="0" w:name="_GoBack"/>
-      <w:bookmarkEnd w:id="0"/>
+      <w:r>
+        <w:rPr>
+          <w:noProof/>
+        </w:rPr>
+        <mc:AlternateContent>
+          <mc:Choice Requires="wpg">
+            <w:drawing>
+              <wp:anchor distT="0" distB="0" distL="114300" distR="114300" simplePos="0" relativeHeight="251664384" behindDoc="0" locked="0" layoutInCell="1" allowOverlap="1" wp14:anchorId="3360C52C" wp14:editId="3A29C0AD">
+                <wp:simplePos x="0" y="0"/>
+                <wp:positionH relativeFrom="column">
+                  <wp:posOffset>-356235</wp:posOffset>
+                </wp:positionH>
+                <wp:positionV relativeFrom="paragraph">
+                  <wp:posOffset>986419</wp:posOffset>
+                </wp:positionV>
+                <wp:extent cx="6595745" cy="2131695"/>
+                <wp:effectExtent l="0" t="0" r="0" b="1905"/>
+                <wp:wrapTight wrapText="bothSides">
+                  <wp:wrapPolygon edited="0">
+                    <wp:start x="0" y="0"/>
+                    <wp:lineTo x="0" y="21426"/>
+                    <wp:lineTo x="9233" y="21426"/>
+                    <wp:lineTo x="21523" y="21426"/>
+                    <wp:lineTo x="21523" y="0"/>
+                    <wp:lineTo x="0" y="0"/>
+                  </wp:wrapPolygon>
+                </wp:wrapTight>
+                <wp:docPr id="7" name="Gruppieren 7"/>
+                <wp:cNvGraphicFramePr/>
+                <a:graphic xmlns:a="http://schemas.openxmlformats.org/drawingml/2006/main">
+                  <a:graphicData uri="http://schemas.microsoft.com/office/word/2010/wordprocessingGroup">
+                    <wpg:wgp>
+                      <wpg:cNvGrpSpPr/>
+                      <wpg:grpSpPr>
+                        <a:xfrm>
+                          <a:off x="0" y="0"/>
+                          <a:ext cx="6595745" cy="2131695"/>
+                          <a:chOff x="0" y="0"/>
+                          <a:chExt cx="6596224" cy="2132066"/>
+                        </a:xfrm>
+                      </wpg:grpSpPr>
+                      <pic:pic xmlns:pic="http://schemas.openxmlformats.org/drawingml/2006/picture">
+                        <pic:nvPicPr>
+                          <pic:cNvPr id="3" name="Grafik 3"/>
+                          <pic:cNvPicPr>
+                            <a:picLocks noChangeAspect="1"/>
+                          </pic:cNvPicPr>
+                        </pic:nvPicPr>
+                        <pic:blipFill rotWithShape="1">
+                          <a:blip r:embed="rId7">
+                            <a:extLst>
+                              <a:ext uri="{28A0092B-C50C-407E-A947-70E740481C1C}">
+                                <a14:useLocalDpi xmlns:a14="http://schemas.microsoft.com/office/drawing/2010/main" val="0"/>
+                              </a:ext>
+                            </a:extLst>
+                          </a:blip>
+                          <a:srcRect l="5178" r="10564"/>
+                          <a:stretch/>
+                        </pic:blipFill>
+                        <pic:spPr bwMode="auto">
+                          <a:xfrm>
+                            <a:off x="0" y="8626"/>
+                            <a:ext cx="1543685" cy="2123440"/>
+                          </a:xfrm>
+                          <a:prstGeom prst="rect">
+                            <a:avLst/>
+                          </a:prstGeom>
+                          <a:ln>
+                            <a:noFill/>
+                          </a:ln>
+                          <a:extLst>
+                            <a:ext uri="{53640926-AAD7-44D8-BBD7-CCE9431645EC}">
+                              <a14:shadowObscured xmlns:a14="http://schemas.microsoft.com/office/drawing/2010/main"/>
+                            </a:ext>
+                          </a:extLst>
+                        </pic:spPr>
+                      </pic:pic>
+                      <pic:pic xmlns:pic="http://schemas.openxmlformats.org/drawingml/2006/picture">
+                        <pic:nvPicPr>
+                          <pic:cNvPr id="4" name="Grafik 4"/>
+                          <pic:cNvPicPr>
+                            <a:picLocks noChangeAspect="1"/>
+                          </pic:cNvPicPr>
+                        </pic:nvPicPr>
+                        <pic:blipFill rotWithShape="1">
+                          <a:blip r:embed="rId8" cstate="print">
+                            <a:extLst>
+                              <a:ext uri="{28A0092B-C50C-407E-A947-70E740481C1C}">
+                                <a14:useLocalDpi xmlns:a14="http://schemas.microsoft.com/office/drawing/2010/main" val="0"/>
+                              </a:ext>
+                            </a:extLst>
+                          </a:blip>
+                          <a:srcRect r="7520"/>
+                          <a:stretch/>
+                        </pic:blipFill>
+                        <pic:spPr bwMode="auto">
+                          <a:xfrm>
+                            <a:off x="1544128" y="8626"/>
+                            <a:ext cx="1250315" cy="2123440"/>
+                          </a:xfrm>
+                          <a:prstGeom prst="rect">
+                            <a:avLst/>
+                          </a:prstGeom>
+                          <a:ln>
+                            <a:noFill/>
+                          </a:ln>
+                          <a:extLst>
+                            <a:ext uri="{53640926-AAD7-44D8-BBD7-CCE9431645EC}">
+                              <a14:shadowObscured xmlns:a14="http://schemas.microsoft.com/office/drawing/2010/main"/>
+                            </a:ext>
+                          </a:extLst>
+                        </pic:spPr>
+                      </pic:pic>
+                      <pic:pic xmlns:pic="http://schemas.openxmlformats.org/drawingml/2006/picture">
+                        <pic:nvPicPr>
+                          <pic:cNvPr id="5" name="Grafik 5"/>
+                          <pic:cNvPicPr>
+                            <a:picLocks noChangeAspect="1"/>
+                          </pic:cNvPicPr>
+                        </pic:nvPicPr>
+                        <pic:blipFill>
+                          <a:blip r:embed="rId9">
+                            <a:extLst>
+                              <a:ext uri="{28A0092B-C50C-407E-A947-70E740481C1C}">
+                                <a14:useLocalDpi xmlns:a14="http://schemas.microsoft.com/office/drawing/2010/main" val="0"/>
+                              </a:ext>
+                            </a:extLst>
+                          </a:blip>
+                          <a:stretch>
+                            <a:fillRect/>
+                          </a:stretch>
+                        </pic:blipFill>
+                        <pic:spPr>
+                          <a:xfrm>
+                            <a:off x="2769079" y="0"/>
+                            <a:ext cx="3827145" cy="2123440"/>
+                          </a:xfrm>
+                          <a:prstGeom prst="rect">
+                            <a:avLst/>
+                          </a:prstGeom>
+                        </pic:spPr>
+                      </pic:pic>
+                    </wpg:wgp>
+                  </a:graphicData>
+                </a:graphic>
+              </wp:anchor>
+            </w:drawing>
+          </mc:Choice>
+          <mc:Fallback>
+            <w:pict>
+              <v:group w14:anchorId="12EEA463" id="Gruppieren 7" o:spid="_x0000_s1026" style="position:absolute;margin-left:-28.05pt;margin-top:77.65pt;width:519.35pt;height:167.85pt;z-index:251664384" coordsize="65962,21320" o:gfxdata="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">
+                <v:shapetype id="_x0000_t75" coordsize="21600,21600" o:spt="75" o:preferrelative="t" path="m@4@5l@4@11@9@11@9@5xe" filled="f" stroked="f">
+                  <v:stroke joinstyle="miter"/>
+                  <v:formulas>
+                    <v:f eqn="if lineDrawn pixelLineWidth 0"/>
+                    <v:f eqn="sum @0 1 0"/>
+                    <v:f eqn="sum 0 0 @1"/>
+                    <v:f eqn="prod @2 1 2"/>
+                    <v:f eqn="prod @3 21600 pixelWidth"/>
+                    <v:f eqn="prod @3 21600 pixelHeight"/>
+                    <v:f eqn="sum @0 0 1"/>
+                    <v:f eqn="prod @6 1 2"/>
+                    <v:f eqn="prod @7 21600 pixelWidth"/>
+                    <v:f eqn="sum @8 21600 0"/>
+                    <v:f eqn="prod @7 21600 pixelHeight"/>
+                    <v:f eqn="sum @10 21600 0"/>
+                  </v:formulas>
+                  <v:path o:extrusionok="f" gradientshapeok="t" o:connecttype="rect"/>
+                  <o:lock v:ext="edit" aspectratio="t"/>
+                </v:shapetype>
+                <v:shape id="Grafik 3" o:spid="_x0000_s1027" type="#_x0000_t75" style="position:absolute;top:86;width:15436;height:21234;visibility:visible;mso-wrap-style:square" o:gfxdata="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">
+                  <v:imagedata r:id="rId10" o:title="" cropleft="3393f" cropright="6923f"/>
+                </v:shape>
+                <v:shape id="Grafik 4" o:spid="_x0000_s1028" type="#_x0000_t75" style="position:absolute;left:15441;top:86;width:12503;height:21234;visibility:visible;mso-wrap-style:square" o:gfxdata="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">
+                  <v:imagedata r:id="rId11" o:title="" cropright="4928f"/>
+                </v:shape>
+                <v:shape id="Grafik 5" o:spid="_x0000_s1029" type="#_x0000_t75" style="position:absolute;left:27690;width:38272;height:21234;visibility:visible;mso-wrap-style:square" o:gfxdata="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">
+                  <v:imagedata r:id="rId12" o:title=""/>
+                </v:shape>
+                <w10:wrap type="tight"/>
+              </v:group>
+            </w:pict>
+          </mc:Fallback>
+        </mc:AlternateContent>
+      </w:r>
+      <w:r>
+        <w:t xml:space="preserve">In der Index.html habe ich zuvor schon das Grunddesign erstellt, </w:t>
+      </w:r>
+      <w:r>
+        <w:t>mit welchem ich nun die „Home“ – Site erstelle.</w:t>
+      </w:r>
+      <w:r>
+        <w:t xml:space="preserve"> Als ich versucht habe die Container wie in meiner Vorlage anzuordnen bin ich auf das Problem gestoßen, dass sie sich nicht so angeordnet haben wie gedacht. Nachdem ich einige Zeit recherchiert hatte, habe ich das Problem dann mit einem Zusätzlichen Container um die Container „Training und Anderes Training gelöst“</w:t>
+      </w:r>
     </w:p>
     <w:p>
       <w:pPr>
         <w:pStyle w:val="Listenabsatz"/>
       </w:pPr>
+    </w:p>
+    <w:p>
+      <w:pPr>
+        <w:pStyle w:val="Listenabsatz"/>
+        <w:numPr>
+          <w:ilvl w:val="0"/>
+          <w:numId w:val="2"/>
+        </w:numPr>
+      </w:pPr>
+      <w:r>
+        <w:t>Training.html erstellen</w:t>
+      </w:r>
+    </w:p>
+    <w:p>
+      <w:pPr>
+        <w:pStyle w:val="Listenabsatz"/>
+      </w:pPr>
+      <w:r>
+        <w:t>Zuerst habe ich wieder das Grunddesign eingefügt. Danach die sechs Container mit welchen der Benutzer den Trainingsmodus auswählen kann erstellt.</w:t>
+      </w:r>
+    </w:p>
+    <w:p/>
+    <w:p/>
+    <w:p>
+      <w:pPr>
+        <w:rPr>
+          <w:b/>
+          <w:bCs/>
+          <w:sz w:val="32"/>
+          <w:szCs w:val="32"/>
+        </w:rPr>
+      </w:pPr>
+      <w:r>
+        <w:rPr>
+          <w:b/>
+          <w:bCs/>
+          <w:noProof/>
+          <w:sz w:val="32"/>
+          <w:szCs w:val="32"/>
+        </w:rPr>
+        <mc:AlternateContent>
+          <mc:Choice Requires="wps">
+            <w:drawing>
+              <wp:anchor distT="0" distB="0" distL="114300" distR="114300" simplePos="0" relativeHeight="251668480" behindDoc="0" locked="0" layoutInCell="1" allowOverlap="1" wp14:anchorId="11A487B5" wp14:editId="6FF6D8E8">
+                <wp:simplePos x="0" y="0"/>
+                <wp:positionH relativeFrom="column">
+                  <wp:posOffset>-128270</wp:posOffset>
+                </wp:positionH>
+                <wp:positionV relativeFrom="paragraph">
+                  <wp:posOffset>253365</wp:posOffset>
+                </wp:positionV>
+                <wp:extent cx="6048000" cy="0"/>
+                <wp:effectExtent l="0" t="19050" r="29210" b="19050"/>
+                <wp:wrapNone/>
+                <wp:docPr id="8" name="Gerader Verbinder 8"/>
+                <wp:cNvGraphicFramePr/>
+                <a:graphic xmlns:a="http://schemas.openxmlformats.org/drawingml/2006/main">
+                  <a:graphicData uri="http://schemas.microsoft.com/office/word/2010/wordprocessingShape">
+                    <wps:wsp>
+                      <wps:cNvCnPr/>
+                      <wps:spPr>
+                        <a:xfrm>
+                          <a:off x="0" y="0"/>
+                          <a:ext cx="6048000" cy="0"/>
+                        </a:xfrm>
+                        <a:prstGeom prst="line">
+                          <a:avLst/>
+                        </a:prstGeom>
+                        <a:ln w="28575">
+                          <a:solidFill>
+                            <a:schemeClr val="tx1"/>
+                          </a:solidFill>
+                        </a:ln>
+                      </wps:spPr>
+                      <wps:style>
+                        <a:lnRef idx="1">
+                          <a:schemeClr val="accent1"/>
+                        </a:lnRef>
+                        <a:fillRef idx="0">
+                          <a:schemeClr val="accent1"/>
+                        </a:fillRef>
+                        <a:effectRef idx="0">
+                          <a:schemeClr val="accent1"/>
+                        </a:effectRef>
+                        <a:fontRef idx="minor">
+                          <a:schemeClr val="tx1"/>
+                        </a:fontRef>
+                      </wps:style>
+                      <wps:bodyPr/>
+                    </wps:wsp>
+                  </a:graphicData>
+                </a:graphic>
+                <wp14:sizeRelH relativeFrom="margin">
+                  <wp14:pctWidth>0</wp14:pctWidth>
+                </wp14:sizeRelH>
+              </wp:anchor>
+            </w:drawing>
+          </mc:Choice>
+          <mc:Fallback>
+            <w:pict>
+              <v:line w14:anchorId="433CEF92" id="Gerader Verbinder 8" o:spid="_x0000_s1026" style="position:absolute;z-index:251668480;visibility:visible;mso-wrap-style:square;mso-width-percent:0;mso-wrap-distance-left:9pt;mso-wrap-distance-top:0;mso-wrap-distance-right:9pt;mso-wrap-distance-bottom:0;mso-position-horizontal:absolute;mso-position-horizontal-relative:text;mso-position-vertical:absolute;mso-position-vertical-relative:text;mso-width-percent:0;mso-width-relative:margin" from="-10.1pt,19.95pt" to="466.1pt,19.95pt" o:gfxdata="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" strokecolor="black [3213]" strokeweight="2.25pt">
+                <v:stroke joinstyle="miter"/>
+              </v:line>
+            </w:pict>
+          </mc:Fallback>
+        </mc:AlternateContent>
+      </w:r>
+      <w:r>
+        <w:rPr>
+          <w:b/>
+          <w:bCs/>
+          <w:sz w:val="32"/>
+          <w:szCs w:val="32"/>
+        </w:rPr>
+        <w:t xml:space="preserve">Dokumentation </w:t>
+      </w:r>
+      <w:r>
+        <w:rPr>
+          <w:b/>
+          <w:bCs/>
+          <w:sz w:val="32"/>
+          <w:szCs w:val="32"/>
+        </w:rPr>
+        <w:t>Raspberry Pi</w:t>
+      </w:r>
+    </w:p>
+    <w:p/>
+    <w:p>
+      <w:pPr>
+        <w:pStyle w:val="Listenabsatz"/>
+        <w:numPr>
+          <w:ilvl w:val="0"/>
+          <w:numId w:val="3"/>
+        </w:numPr>
+      </w:pPr>
+      <w:r>
+        <w:t>VNC und SSH einrichten</w:t>
+      </w:r>
+    </w:p>
+    <w:p>
+      <w:pPr>
+        <w:pStyle w:val="Listenabsatz"/>
+        <w:numPr>
+          <w:ilvl w:val="0"/>
+          <w:numId w:val="3"/>
+        </w:numPr>
+      </w:pPr>
+    </w:p>
+    <w:p>
+      <w:pPr>
+        <w:rPr>
+          <w:b/>
+          <w:bCs/>
+          <w:sz w:val="32"/>
+          <w:szCs w:val="32"/>
+        </w:rPr>
+      </w:pPr>
+      <w:r>
+        <w:rPr>
+          <w:b/>
+          <w:bCs/>
+          <w:noProof/>
+          <w:sz w:val="32"/>
+          <w:szCs w:val="32"/>
+        </w:rPr>
+        <mc:AlternateContent>
+          <mc:Choice Requires="wps">
+            <w:drawing>
+              <wp:anchor distT="0" distB="0" distL="114300" distR="114300" simplePos="0" relativeHeight="251666432" behindDoc="0" locked="0" layoutInCell="1" allowOverlap="1" wp14:anchorId="2EA4FBAF" wp14:editId="0A5847BD">
+                <wp:simplePos x="0" y="0"/>
+                <wp:positionH relativeFrom="column">
+                  <wp:posOffset>-128270</wp:posOffset>
+                </wp:positionH>
+                <wp:positionV relativeFrom="paragraph">
+                  <wp:posOffset>253365</wp:posOffset>
+                </wp:positionV>
+                <wp:extent cx="6048000" cy="0"/>
+                <wp:effectExtent l="0" t="19050" r="29210" b="19050"/>
+                <wp:wrapNone/>
+                <wp:docPr id="6" name="Gerader Verbinder 6"/>
+                <wp:cNvGraphicFramePr/>
+                <a:graphic xmlns:a="http://schemas.openxmlformats.org/drawingml/2006/main">
+                  <a:graphicData uri="http://schemas.microsoft.com/office/word/2010/wordprocessingShape">
+                    <wps:wsp>
+                      <wps:cNvCnPr/>
+                      <wps:spPr>
+                        <a:xfrm>
+                          <a:off x="0" y="0"/>
+                          <a:ext cx="6048000" cy="0"/>
+                        </a:xfrm>
+                        <a:prstGeom prst="line">
+                          <a:avLst/>
+                        </a:prstGeom>
+                        <a:ln w="28575">
+                          <a:solidFill>
+                            <a:schemeClr val="tx1"/>
+                          </a:solidFill>
+                        </a:ln>
+                      </wps:spPr>
+                      <wps:style>
+                        <a:lnRef idx="1">
+                          <a:schemeClr val="accent1"/>
+                        </a:lnRef>
+                        <a:fillRef idx="0">
+                          <a:schemeClr val="accent1"/>
+                        </a:fillRef>
+                        <a:effectRef idx="0">
+                          <a:schemeClr val="accent1"/>
+                        </a:effectRef>
+                        <a:fontRef idx="minor">
+                          <a:schemeClr val="tx1"/>
+                        </a:fontRef>
+                      </wps:style>
+                      <wps:bodyPr/>
+                    </wps:wsp>
+                  </a:graphicData>
+                </a:graphic>
+                <wp14:sizeRelH relativeFrom="margin">
+                  <wp14:pctWidth>0</wp14:pctWidth>
+                </wp14:sizeRelH>
+              </wp:anchor>
+            </w:drawing>
+          </mc:Choice>
+          <mc:Fallback>
+            <w:pict>
+              <v:line w14:anchorId="5F521DD0" id="Gerader Verbinder 6" o:spid="_x0000_s1026" style="position:absolute;z-index:251666432;visibility:visible;mso-wrap-style:square;mso-width-percent:0;mso-wrap-distance-left:9pt;mso-wrap-distance-top:0;mso-wrap-distance-right:9pt;mso-wrap-distance-bottom:0;mso-position-horizontal:absolute;mso-position-horizontal-relative:text;mso-position-vertical:absolute;mso-position-vertical-relative:text;mso-width-percent:0;mso-width-relative:margin" from="-10.1pt,19.95pt" to="466.1pt,19.95pt" o:gfxdata="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" strokecolor="black [3213]" strokeweight="2.25pt">
+                <v:stroke joinstyle="miter"/>
+              </v:line>
+            </w:pict>
+          </mc:Fallback>
+        </mc:AlternateContent>
+      </w:r>
+      <w:r>
+        <w:rPr>
+          <w:b/>
+          <w:bCs/>
+          <w:sz w:val="32"/>
+          <w:szCs w:val="32"/>
+        </w:rPr>
+        <w:t>Code</w:t>
+      </w:r>
+    </w:p>
+    <w:p/>
+    <w:p>
+      <w:r>
+        <w:t>*Grunddesign</w:t>
+      </w:r>
     </w:p>
     <w:p>
       <w:pPr>
@@ -1593,6 +2703,7 @@
           <w:szCs w:val="16"/>
           <w:lang w:eastAsia="de-DE"/>
         </w:rPr>
+        <w:lastRenderedPageBreak/>
         <w:t>                </w:t>
       </w:r>
       <w:r>
@@ -1847,7 +2958,6 @@
           <w:szCs w:val="16"/>
           <w:lang w:eastAsia="de-DE"/>
         </w:rPr>
-        <w:lastRenderedPageBreak/>
         <w:t>            </w:t>
       </w:r>
       <w:r>
@@ -4332,11 +5442,103 @@
       </w:pPr>
     </w:lvl>
   </w:abstractNum>
+  <w:abstractNum w:abstractNumId="2" w15:restartNumberingAfterBreak="0">
+    <w:nsid w:val="7221331D"/>
+    <w:multiLevelType w:val="hybridMultilevel"/>
+    <w:tmpl w:val="8B804758"/>
+    <w:lvl w:ilvl="0" w:tplc="0407000F">
+      <w:start w:val="1"/>
+      <w:numFmt w:val="decimal"/>
+      <w:lvlText w:val="%1."/>
+      <w:lvlJc w:val="left"/>
+      <w:pPr>
+        <w:ind w:left="720" w:hanging="360"/>
+      </w:pPr>
+      <w:rPr>
+        <w:rFonts w:hint="default"/>
+      </w:rPr>
+    </w:lvl>
+    <w:lvl w:ilvl="1" w:tplc="04070019" w:tentative="1">
+      <w:start w:val="1"/>
+      <w:numFmt w:val="lowerLetter"/>
+      <w:lvlText w:val="%2."/>
+      <w:lvlJc w:val="left"/>
+      <w:pPr>
+        <w:ind w:left="1440" w:hanging="360"/>
+      </w:pPr>
+    </w:lvl>
+    <w:lvl w:ilvl="2" w:tplc="0407001B" w:tentative="1">
+      <w:start w:val="1"/>
+      <w:numFmt w:val="lowerRoman"/>
+      <w:lvlText w:val="%3."/>
+      <w:lvlJc w:val="right"/>
+      <w:pPr>
+        <w:ind w:left="2160" w:hanging="180"/>
+      </w:pPr>
+    </w:lvl>
+    <w:lvl w:ilvl="3" w:tplc="0407000F" w:tentative="1">
+      <w:start w:val="1"/>
+      <w:numFmt w:val="decimal"/>
+      <w:lvlText w:val="%4."/>
+      <w:lvlJc w:val="left"/>
+      <w:pPr>
+        <w:ind w:left="2880" w:hanging="360"/>
+      </w:pPr>
+    </w:lvl>
+    <w:lvl w:ilvl="4" w:tplc="04070019" w:tentative="1">
+      <w:start w:val="1"/>
+      <w:numFmt w:val="lowerLetter"/>
+      <w:lvlText w:val="%5."/>
+      <w:lvlJc w:val="left"/>
+      <w:pPr>
+        <w:ind w:left="3600" w:hanging="360"/>
+      </w:pPr>
+    </w:lvl>
+    <w:lvl w:ilvl="5" w:tplc="0407001B" w:tentative="1">
+      <w:start w:val="1"/>
+      <w:numFmt w:val="lowerRoman"/>
+      <w:lvlText w:val="%6."/>
+      <w:lvlJc w:val="right"/>
+      <w:pPr>
+        <w:ind w:left="4320" w:hanging="180"/>
+      </w:pPr>
+    </w:lvl>
+    <w:lvl w:ilvl="6" w:tplc="0407000F" w:tentative="1">
+      <w:start w:val="1"/>
+      <w:numFmt w:val="decimal"/>
+      <w:lvlText w:val="%7."/>
+      <w:lvlJc w:val="left"/>
+      <w:pPr>
+        <w:ind w:left="5040" w:hanging="360"/>
+      </w:pPr>
+    </w:lvl>
+    <w:lvl w:ilvl="7" w:tplc="04070019" w:tentative="1">
+      <w:start w:val="1"/>
+      <w:numFmt w:val="lowerLetter"/>
+      <w:lvlText w:val="%8."/>
+      <w:lvlJc w:val="left"/>
+      <w:pPr>
+        <w:ind w:left="5760" w:hanging="360"/>
+      </w:pPr>
+    </w:lvl>
+    <w:lvl w:ilvl="8" w:tplc="0407001B" w:tentative="1">
+      <w:start w:val="1"/>
+      <w:numFmt w:val="lowerRoman"/>
+      <w:lvlText w:val="%9."/>
+      <w:lvlJc w:val="right"/>
+      <w:pPr>
+        <w:ind w:left="6480" w:hanging="180"/>
+      </w:pPr>
+    </w:lvl>
+  </w:abstractNum>
   <w:num w:numId="1">
     <w:abstractNumId w:val="0"/>
   </w:num>
   <w:num w:numId="2">
     <w:abstractNumId w:val="1"/>
+  </w:num>
+  <w:num w:numId="3">
+    <w:abstractNumId w:val="2"/>
   </w:num>
 </w:numbering>
 </file>
@@ -4744,7 +5946,6 @@
   <w:style w:type="character" w:default="1" w:styleId="Absatz-Standardschriftart">
     <w:name w:val="Default Paragraph Font"/>
     <w:uiPriority w:val="1"/>
-    <w:semiHidden/>
     <w:unhideWhenUsed/>
   </w:style>
   <w:style w:type="table" w:default="1" w:styleId="NormaleTabelle">
@@ -5082,7 +6283,7 @@
 </file>
 
 <file path=customXml/itemProps1.xml><?xml version="1.0" encoding="utf-8"?>
-<ds:datastoreItem xmlns:ds="http://schemas.openxmlformats.org/officeDocument/2006/customXml" ds:itemID="{EF842518-BC9B-401D-A4EF-3C115E3B4F72}">
+<ds:datastoreItem xmlns:ds="http://schemas.openxmlformats.org/officeDocument/2006/customXml" ds:itemID="{F396FEFC-515D-4300-A7B3-B3AC2B93BAA5}">
   <ds:schemaRefs>
     <ds:schemaRef ds:uri="http://schemas.openxmlformats.org/officeDocument/2006/bibliography"/>
   </ds:schemaRefs>

</xml_diff>